<commit_message>
ptuo docs has been added
</commit_message>
<xml_diff>
--- a/bnp/tug/group_protocol.docx
+++ b/bnp/tug/group_protocol.docx
@@ -264,16 +264,24 @@
         <w:pStyle w:val="Normal"/>
         <w:rPr>
           <w:rFonts w:ascii="Nimbus Sans L" w:hAnsi="Nimbus Sans L"/>
-          <w:sz w:val="24"/>
-          <w:szCs w:val="24"/>
-        </w:rPr>
-      </w:pPr>
-      <w:r>
-        <w:rPr>
-          <w:rFonts w:ascii="Nimbus Sans L" w:hAnsi="Nimbus Sans L"/>
-          <w:sz w:val="24"/>
-          <w:szCs w:val="24"/>
-        </w:rPr>
+          <w:sz w:val="16"/>
+          <w:szCs w:val="16"/>
+        </w:rPr>
+      </w:pPr>
+      <w:r>
+        <w:rPr>
+          <w:rFonts w:ascii="Nimbus Sans L" w:hAnsi="Nimbus Sans L"/>
+          <w:sz w:val="16"/>
+          <w:szCs w:val="16"/>
+        </w:rPr>
+        <w:tab/>
+        <w:tab/>
+        <w:tab/>
+        <w:tab/>
+        <w:tab/>
+        <w:tab/>
+        <w:tab/>
+        <w:t>(город, населённый пунк)</w:t>
       </w:r>
     </w:p>
     <w:p>
@@ -332,15 +340,6 @@
           <w:szCs w:val="24"/>
           <w:u w:val="single"/>
         </w:rPr>
-        <w:t xml:space="preserve"> </w:t>
-      </w:r>
-      <w:r>
-        <w:rPr>
-          <w:rFonts w:ascii="Nimbus Sans L" w:hAnsi="Nimbus Sans L"/>
-          <w:sz w:val="24"/>
-          <w:szCs w:val="24"/>
-          <w:u w:val="single"/>
-        </w:rPr>
         <w:tab/>
         <w:tab/>
         <w:tab/>
@@ -372,15 +371,6 @@
           <w:szCs w:val="24"/>
           <w:u w:val="single"/>
         </w:rPr>
-        <w:t xml:space="preserve"> </w:t>
-      </w:r>
-      <w:r>
-        <w:rPr>
-          <w:rFonts w:ascii="Nimbus Sans L" w:hAnsi="Nimbus Sans L"/>
-          <w:sz w:val="24"/>
-          <w:szCs w:val="24"/>
-          <w:u w:val="single"/>
-        </w:rPr>
         <w:tab/>
         <w:tab/>
         <w:tab/>
@@ -412,15 +402,6 @@
           <w:szCs w:val="24"/>
           <w:u w:val="single"/>
         </w:rPr>
-        <w:t xml:space="preserve"> </w:t>
-      </w:r>
-      <w:r>
-        <w:rPr>
-          <w:rFonts w:ascii="Nimbus Sans L" w:hAnsi="Nimbus Sans L"/>
-          <w:sz w:val="24"/>
-          <w:szCs w:val="24"/>
-          <w:u w:val="single"/>
-        </w:rPr>
         <w:tab/>
         <w:tab/>
         <w:tab/>
@@ -452,15 +433,6 @@
           <w:szCs w:val="24"/>
           <w:u w:val="single"/>
         </w:rPr>
-        <w:t xml:space="preserve"> </w:t>
-      </w:r>
-      <w:r>
-        <w:rPr>
-          <w:rFonts w:ascii="Nimbus Sans L" w:hAnsi="Nimbus Sans L"/>
-          <w:sz w:val="24"/>
-          <w:szCs w:val="24"/>
-          <w:u w:val="single"/>
-        </w:rPr>
         <w:tab/>
         <w:tab/>
         <w:tab/>
@@ -492,15 +464,6 @@
           <w:szCs w:val="24"/>
           <w:u w:val="single"/>
         </w:rPr>
-        <w:t xml:space="preserve"> </w:t>
-      </w:r>
-      <w:r>
-        <w:rPr>
-          <w:rFonts w:ascii="Nimbus Sans L" w:hAnsi="Nimbus Sans L"/>
-          <w:sz w:val="24"/>
-          <w:szCs w:val="24"/>
-          <w:u w:val="single"/>
-        </w:rPr>
         <w:tab/>
         <w:tab/>
         <w:tab/>
@@ -532,15 +495,6 @@
           <w:szCs w:val="24"/>
           <w:u w:val="single"/>
         </w:rPr>
-        <w:t xml:space="preserve"> </w:t>
-      </w:r>
-      <w:r>
-        <w:rPr>
-          <w:rFonts w:ascii="Nimbus Sans L" w:hAnsi="Nimbus Sans L"/>
-          <w:sz w:val="24"/>
-          <w:szCs w:val="24"/>
-          <w:u w:val="single"/>
-        </w:rPr>
         <w:tab/>
         <w:tab/>
         <w:tab/>
@@ -572,15 +526,6 @@
           <w:szCs w:val="24"/>
           <w:u w:val="single"/>
         </w:rPr>
-        <w:t xml:space="preserve"> </w:t>
-      </w:r>
-      <w:r>
-        <w:rPr>
-          <w:rFonts w:ascii="Nimbus Sans L" w:hAnsi="Nimbus Sans L"/>
-          <w:sz w:val="24"/>
-          <w:szCs w:val="24"/>
-          <w:u w:val="single"/>
-        </w:rPr>
         <w:tab/>
         <w:tab/>
         <w:tab/>
@@ -612,15 +557,6 @@
           <w:szCs w:val="24"/>
           <w:u w:val="single"/>
         </w:rPr>
-        <w:t xml:space="preserve"> </w:t>
-      </w:r>
-      <w:r>
-        <w:rPr>
-          <w:rFonts w:ascii="Nimbus Sans L" w:hAnsi="Nimbus Sans L"/>
-          <w:sz w:val="24"/>
-          <w:szCs w:val="24"/>
-          <w:u w:val="single"/>
-        </w:rPr>
         <w:tab/>
         <w:tab/>
         <w:tab/>
@@ -652,15 +588,6 @@
           <w:szCs w:val="24"/>
           <w:u w:val="single"/>
         </w:rPr>
-        <w:t xml:space="preserve"> </w:t>
-      </w:r>
-      <w:r>
-        <w:rPr>
-          <w:rFonts w:ascii="Nimbus Sans L" w:hAnsi="Nimbus Sans L"/>
-          <w:sz w:val="24"/>
-          <w:szCs w:val="24"/>
-          <w:u w:val="single"/>
-        </w:rPr>
         <w:tab/>
         <w:tab/>
         <w:tab/>
@@ -692,15 +619,6 @@
           <w:szCs w:val="24"/>
           <w:u w:val="single"/>
         </w:rPr>
-        <w:t xml:space="preserve"> </w:t>
-      </w:r>
-      <w:r>
-        <w:rPr>
-          <w:rFonts w:ascii="Nimbus Sans L" w:hAnsi="Nimbus Sans L"/>
-          <w:sz w:val="24"/>
-          <w:szCs w:val="24"/>
-          <w:u w:val="single"/>
-        </w:rPr>
         <w:tab/>
         <w:tab/>
         <w:tab/>
@@ -732,15 +650,6 @@
           <w:szCs w:val="24"/>
           <w:u w:val="single"/>
         </w:rPr>
-        <w:t xml:space="preserve"> </w:t>
-      </w:r>
-      <w:r>
-        <w:rPr>
-          <w:rFonts w:ascii="Nimbus Sans L" w:hAnsi="Nimbus Sans L"/>
-          <w:sz w:val="24"/>
-          <w:szCs w:val="24"/>
-          <w:u w:val="single"/>
-        </w:rPr>
         <w:tab/>
         <w:tab/>
         <w:tab/>
@@ -765,15 +674,6 @@
           <w:u w:val="single"/>
         </w:rPr>
       </w:pPr>
-      <w:r>
-        <w:rPr>
-          <w:rFonts w:ascii="Nimbus Sans L" w:hAnsi="Nimbus Sans L"/>
-          <w:sz w:val="24"/>
-          <w:szCs w:val="24"/>
-          <w:u w:val="single"/>
-        </w:rPr>
-        <w:t xml:space="preserve"> </w:t>
-      </w:r>
       <w:r>
         <w:rPr>
           <w:rFonts w:ascii="Nimbus Sans L" w:hAnsi="Nimbus Sans L"/>

</xml_diff>